<commit_message>
Added FullName and excluded milliseconds from datetime input
</commit_message>
<xml_diff>
--- a/GemBoxDemo/GemBoxDemoTemplate.docx
+++ b/GemBoxDemo/GemBoxDemoTemplate.docx
@@ -3,49 +3,600 @@
 <w:document xmlns:wpc="http://schemas.microsoft.com/office/word/2010/wordprocessingCanvas" xmlns:cx="http://schemas.microsoft.com/office/drawing/2014/chartex" xmlns:cx1="http://schemas.microsoft.com/office/drawing/2015/9/8/chartex" xmlns:cx2="http://schemas.microsoft.com/office/drawing/2015/10/21/chartex" xmlns:cx3="http://schemas.microsoft.com/office/drawing/2016/5/9/chartex" xmlns:cx4="http://schemas.microsoft.com/office/drawing/2016/5/10/chartex" xmlns:cx5="http://schemas.microsoft.com/office/drawing/2016/5/11/chartex" xmlns:cx6="http://schemas.microsoft.com/office/drawing/2016/5/12/chartex" xmlns:cx7="http://schemas.microsoft.com/office/drawing/2016/5/13/chartex" xmlns:cx8="http://schemas.microsoft.com/office/drawing/2016/5/14/chartex" xmlns:mc="http://schemas.openxmlformats.org/markup-compatibility/2006" xmlns:aink="http://schemas.microsoft.com/office/drawing/2016/ink" xmlns:am3d="http://schemas.microsoft.com/office/drawing/2017/model3d" xmlns:o="urn:schemas-microsoft-com:office:office" xmlns:oel="http://schemas.microsoft.com/office/2019/extlst" xmlns:r="http://schemas.openxmlformats.org/officeDocument/2006/relationships" xmlns:m="http://schemas.openxmlformats.org/officeDocument/2006/math" xmlns:v="urn:schemas-microsoft-com:vml" xmlns:wp14="http://schemas.microsoft.com/office/word/2010/wordprocessingDrawing" xmlns:wp="http://schemas.openxmlformats.org/drawingml/2006/wordprocessingDrawing" xmlns:w10="urn:schemas-microsoft-com:office:word" xmlns:w="http://schemas.openxmlformats.org/wordprocessingml/2006/main" xmlns:w14="http://schemas.microsoft.com/office/word/2010/wordml" xmlns:w15="http://schemas.microsoft.com/office/word/2012/wordml" xmlns:w16cex="http://schemas.microsoft.com/office/word/2018/wordml/cex" xmlns:w16cid="http://schemas.microsoft.com/office/word/2016/wordml/cid" xmlns:w16="http://schemas.microsoft.com/office/word/2018/wordml" xmlns:w16sdtdh="http://schemas.microsoft.com/office/word/2020/wordml/sdtdatahash" xmlns:w16se="http://schemas.microsoft.com/office/word/2015/wordml/symex" xmlns:wpg="http://schemas.microsoft.com/office/word/2010/wordprocessingGroup" xmlns:wpi="http://schemas.microsoft.com/office/word/2010/wordprocessingInk" xmlns:wne="http://schemas.microsoft.com/office/word/2006/wordml" xmlns:wps="http://schemas.microsoft.com/office/word/2010/wordprocessingShape" mc:Ignorable="w14 w15 w16se w16cid w16 w16cex w16sdtdh wp14">
   <w:body>
     <w:p>
-      <w:r>
-        <w:t xml:space="preserve">Hello, </w:t>
-      </w:r>
-      <w:fldSimple w:instr=" MERGEFIELD  Name  \* MERGEFORMAT ">
-        <w:r>
-          <w:rPr>
-            <w:noProof/>
-          </w:rPr>
-          <w:t>«Name»</w:t>
-        </w:r>
-      </w:fldSimple>
+      <w:pPr>
+        <w:pStyle w:val="Heading1"/>
+        <w:rPr>
+          <w:noProof/>
+        </w:rPr>
+      </w:pPr>
+      <w:r>
+        <w:rPr>
+          <w:noProof/>
+        </w:rPr>
+        <w:t>Strings</w:t>
+      </w:r>
     </w:p>
     <w:p>
       <w:pPr>
-        <w:rPr>
-          <w:rFonts w:ascii="Open Sans" w:hAnsi="Open Sans" w:cs="Open Sans"/>
-          <w:color w:val="000000"/>
-          <w:sz w:val="21"/>
-          <w:szCs w:val="21"/>
+        <w:pStyle w:val="NoSpacing"/>
+        <w:rPr>
+          <w:noProof/>
+        </w:rPr>
+      </w:pPr>
+      <w:r>
+        <w:rPr>
+          <w:noProof/>
+        </w:rPr>
+        <w:t xml:space="preserve">Full Name: </w:t>
+      </w:r>
+      <w:r>
+        <w:rPr>
+          <w:noProof/>
+        </w:rPr>
+        <w:fldChar w:fldCharType="begin"/>
+      </w:r>
+      <w:r>
+        <w:rPr>
+          <w:noProof/>
+        </w:rPr>
+        <w:instrText xml:space="preserve"> MERGEFIELD  FullName  \* MERGEFORMAT </w:instrText>
+      </w:r>
+      <w:r>
+        <w:rPr>
+          <w:noProof/>
+        </w:rPr>
+        <w:fldChar w:fldCharType="separate"/>
+      </w:r>
+      <w:r>
+        <w:rPr>
+          <w:noProof/>
+        </w:rPr>
+        <w:t>«FullName»</w:t>
+      </w:r>
+      <w:r>
+        <w:rPr>
+          <w:noProof/>
+        </w:rPr>
+        <w:fldChar w:fldCharType="end"/>
+      </w:r>
+    </w:p>
+    <w:p>
+      <w:pPr>
+        <w:pStyle w:val="NoSpacing"/>
+        <w:rPr>
+          <w:noProof/>
+        </w:rPr>
+      </w:pPr>
+      <w:r>
+        <w:rPr>
+          <w:noProof/>
+        </w:rPr>
+        <w:t xml:space="preserve">Full Name: </w:t>
+      </w:r>
+      <w:r>
+        <w:rPr>
+          <w:noProof/>
+        </w:rPr>
+        <w:fldChar w:fldCharType="begin"/>
+      </w:r>
+      <w:r>
+        <w:rPr>
+          <w:noProof/>
+        </w:rPr>
+        <w:instrText xml:space="preserve"> MERGEFIELD  FullName \* Upper  \* MERGEFORMAT </w:instrText>
+      </w:r>
+      <w:r>
+        <w:rPr>
+          <w:noProof/>
+        </w:rPr>
+        <w:fldChar w:fldCharType="separate"/>
+      </w:r>
+      <w:r>
+        <w:rPr>
+          <w:noProof/>
+        </w:rPr>
+        <w:t>«FULLNAME»</w:t>
+      </w:r>
+      <w:r>
+        <w:rPr>
+          <w:noProof/>
+        </w:rPr>
+        <w:fldChar w:fldCharType="end"/>
+      </w:r>
+    </w:p>
+    <w:p>
+      <w:pPr>
+        <w:pStyle w:val="NoSpacing"/>
+        <w:rPr>
+          <w:noProof/>
+        </w:rPr>
+      </w:pPr>
+      <w:r>
+        <w:rPr>
+          <w:noProof/>
+        </w:rPr>
+        <w:t xml:space="preserve">Full Name: </w:t>
+      </w:r>
+      <w:r>
+        <w:rPr>
+          <w:noProof/>
+        </w:rPr>
+        <w:fldChar w:fldCharType="begin"/>
+      </w:r>
+      <w:r>
+        <w:rPr>
+          <w:noProof/>
+        </w:rPr>
+        <w:instrText xml:space="preserve"> MERGEFIELD  FullName \* Caps  \* MERGEFORMAT </w:instrText>
+      </w:r>
+      <w:r>
+        <w:rPr>
+          <w:noProof/>
+        </w:rPr>
+        <w:fldChar w:fldCharType="separate"/>
+      </w:r>
+      <w:r>
+        <w:rPr>
+          <w:noProof/>
+        </w:rPr>
+        <w:t>«Fullname»</w:t>
+      </w:r>
+      <w:r>
+        <w:rPr>
+          <w:noProof/>
+        </w:rPr>
+        <w:fldChar w:fldCharType="end"/>
+      </w:r>
+    </w:p>
+    <w:p>
+      <w:pPr>
+        <w:pStyle w:val="Heading1"/>
+        <w:rPr>
           <w:shd w:val="clear" w:color="auto" w:fill="FFFFFF"/>
         </w:rPr>
       </w:pPr>
       <w:proofErr w:type="spellStart"/>
       <w:r>
         <w:rPr>
-          <w:rFonts w:ascii="Open Sans" w:hAnsi="Open Sans" w:cs="Open Sans"/>
-          <w:color w:val="000000"/>
-          <w:sz w:val="21"/>
-          <w:szCs w:val="21"/>
-          <w:shd w:val="clear" w:color="auto" w:fill="FFFFFF"/>
-        </w:rPr>
-        <w:t>GemBoxDemo</w:t>
+          <w:shd w:val="clear" w:color="auto" w:fill="FFFFFF"/>
+        </w:rPr>
+        <w:t>DateTime</w:t>
       </w:r>
       <w:proofErr w:type="spellEnd"/>
-      <w:r>
-        <w:rPr>
-          <w:rFonts w:ascii="Open Sans" w:hAnsi="Open Sans" w:cs="Open Sans"/>
-          <w:color w:val="000000"/>
-          <w:sz w:val="21"/>
-          <w:szCs w:val="21"/>
-          <w:shd w:val="clear" w:color="auto" w:fill="FFFFFF"/>
-        </w:rPr>
-        <w:t xml:space="preserve"> Testing</w:t>
+    </w:p>
+    <w:p>
+      <w:pPr>
+        <w:pStyle w:val="NoSpacing"/>
+        <w:rPr>
+          <w:shd w:val="clear" w:color="auto" w:fill="FFFFFF"/>
+        </w:rPr>
+      </w:pPr>
+      <w:r>
+        <w:rPr>
+          <w:shd w:val="clear" w:color="auto" w:fill="FFFFFF"/>
+        </w:rPr>
+        <w:fldChar w:fldCharType="begin"/>
+      </w:r>
+      <w:r>
+        <w:rPr>
+          <w:shd w:val="clear" w:color="auto" w:fill="FFFFFF"/>
+        </w:rPr>
+        <w:instrText xml:space="preserve"> MERGEFIELD  DocDateTime  \* MERGEFORMAT </w:instrText>
+      </w:r>
+      <w:r>
+        <w:rPr>
+          <w:shd w:val="clear" w:color="auto" w:fill="FFFFFF"/>
+        </w:rPr>
+        <w:fldChar w:fldCharType="separate"/>
+      </w:r>
+      <w:r>
+        <w:rPr>
+          <w:noProof/>
+          <w:shd w:val="clear" w:color="auto" w:fill="FFFFFF"/>
+        </w:rPr>
+        <w:t>«DocDateTime»</w:t>
+      </w:r>
+      <w:r>
+        <w:rPr>
+          <w:shd w:val="clear" w:color="auto" w:fill="FFFFFF"/>
+        </w:rPr>
+        <w:fldChar w:fldCharType="end"/>
+      </w:r>
+    </w:p>
+    <w:p>
+      <w:pPr>
+        <w:pStyle w:val="NoSpacing"/>
+        <w:rPr>
+          <w:shd w:val="clear" w:color="auto" w:fill="FFFFFF"/>
+        </w:rPr>
+      </w:pPr>
+      <w:r>
+        <w:rPr>
+          <w:shd w:val="clear" w:color="auto" w:fill="FFFFFF"/>
+        </w:rPr>
+        <w:fldChar w:fldCharType="begin"/>
+      </w:r>
+      <w:r>
+        <w:rPr>
+          <w:shd w:val="clear" w:color="auto" w:fill="FFFFFF"/>
+        </w:rPr>
+        <w:instrText xml:space="preserve"> MERGEFIELD  DocDateTime  </w:instrText>
+      </w:r>
+      <w:r>
+        <w:rPr>
+          <w:shd w:val="clear" w:color="auto" w:fill="FFFFFF"/>
+        </w:rPr>
+        <w:instrText xml:space="preserve">\@ "yyyy-MM-dd" </w:instrText>
+      </w:r>
+      <w:r>
+        <w:rPr>
+          <w:shd w:val="clear" w:color="auto" w:fill="FFFFFF"/>
+        </w:rPr>
+        <w:instrText xml:space="preserve"> </w:instrText>
+      </w:r>
+      <w:r>
+        <w:rPr>
+          <w:shd w:val="clear" w:color="auto" w:fill="FFFFFF"/>
+        </w:rPr>
+        <w:fldChar w:fldCharType="separate"/>
+      </w:r>
+      <w:r>
+        <w:rPr>
+          <w:noProof/>
+          <w:shd w:val="clear" w:color="auto" w:fill="FFFFFF"/>
+        </w:rPr>
+        <w:t>«DocDateTime»</w:t>
+      </w:r>
+      <w:r>
+        <w:rPr>
+          <w:shd w:val="clear" w:color="auto" w:fill="FFFFFF"/>
+        </w:rPr>
+        <w:fldChar w:fldCharType="end"/>
+      </w:r>
+    </w:p>
+    <w:p>
+      <w:pPr>
+        <w:pStyle w:val="Heading1"/>
+        <w:rPr>
+          <w:shd w:val="clear" w:color="auto" w:fill="FFFFFF"/>
+        </w:rPr>
+      </w:pPr>
+      <w:r>
+        <w:rPr>
+          <w:shd w:val="clear" w:color="auto" w:fill="FFFFFF"/>
+        </w:rPr>
+        <w:t>Images</w:t>
+      </w:r>
+    </w:p>
+    <w:p>
+      <w:pPr>
+        <w:rPr>
+          <w:rFonts w:ascii="Open Sans" w:hAnsi="Open Sans" w:cs="Open Sans"/>
+          <w:color w:val="000000"/>
+          <w:sz w:val="21"/>
+          <w:szCs w:val="21"/>
+          <w:shd w:val="clear" w:color="auto" w:fill="FFFFFF"/>
+        </w:rPr>
+      </w:pPr>
+      <w:r>
+        <w:rPr>
+          <w:rFonts w:ascii="Open Sans" w:hAnsi="Open Sans" w:cs="Open Sans"/>
+          <w:color w:val="000000"/>
+          <w:sz w:val="21"/>
+          <w:szCs w:val="21"/>
+          <w:shd w:val="clear" w:color="auto" w:fill="FFFFFF"/>
+        </w:rPr>
+        <w:t>Image</w:t>
+      </w:r>
+    </w:p>
+    <w:p>
+      <w:pPr>
+        <w:rPr>
+          <w:rFonts w:ascii="Open Sans" w:hAnsi="Open Sans" w:cs="Open Sans"/>
+          <w:color w:val="000000"/>
+          <w:sz w:val="21"/>
+          <w:szCs w:val="21"/>
+          <w:shd w:val="clear" w:color="auto" w:fill="FFFFFF"/>
+        </w:rPr>
+      </w:pPr>
+      <w:r>
+        <w:rPr>
+          <w:rFonts w:ascii="Open Sans" w:hAnsi="Open Sans" w:cs="Open Sans"/>
+          <w:color w:val="000000"/>
+          <w:sz w:val="21"/>
+          <w:szCs w:val="21"/>
+          <w:shd w:val="clear" w:color="auto" w:fill="FFFFFF"/>
+        </w:rPr>
+        <w:fldChar w:fldCharType="begin"/>
+      </w:r>
+      <w:r>
+        <w:rPr>
+          <w:rFonts w:ascii="Open Sans" w:hAnsi="Open Sans" w:cs="Open Sans"/>
+          <w:color w:val="000000"/>
+          <w:sz w:val="21"/>
+          <w:szCs w:val="21"/>
+          <w:shd w:val="clear" w:color="auto" w:fill="FFFFFF"/>
+        </w:rPr>
+        <w:instrText xml:space="preserve"> MERGEFIELD  Picture:ImageBytes</w:instrText>
+      </w:r>
+      <w:r>
+        <w:rPr>
+          <w:rFonts w:ascii="Open Sans" w:hAnsi="Open Sans" w:cs="Open Sans"/>
+          <w:color w:val="000000"/>
+          <w:sz w:val="21"/>
+          <w:szCs w:val="21"/>
+          <w:shd w:val="clear" w:color="auto" w:fill="FFFFFF"/>
+        </w:rPr>
+        <w:instrText xml:space="preserve"> /x</w:instrText>
+      </w:r>
+      <w:r>
+        <w:rPr>
+          <w:rFonts w:ascii="Open Sans" w:hAnsi="Open Sans" w:cs="Open Sans"/>
+          <w:color w:val="000000"/>
+          <w:sz w:val="21"/>
+          <w:szCs w:val="21"/>
+          <w:shd w:val="clear" w:color="auto" w:fill="FFFFFF"/>
+        </w:rPr>
+        <w:instrText xml:space="preserve"> </w:instrText>
+      </w:r>
+      <w:r>
+        <w:rPr>
+          <w:rFonts w:ascii="Open Sans" w:hAnsi="Open Sans" w:cs="Open Sans"/>
+          <w:color w:val="000000"/>
+          <w:sz w:val="21"/>
+          <w:szCs w:val="21"/>
+          <w:shd w:val="clear" w:color="auto" w:fill="FFFFFF"/>
+        </w:rPr>
+        <w:fldChar w:fldCharType="separate"/>
+      </w:r>
+      <w:r>
+        <w:rPr>
+          <w:rFonts w:ascii="Open Sans" w:hAnsi="Open Sans" w:cs="Open Sans"/>
+          <w:noProof/>
+          <w:color w:val="000000"/>
+          <w:sz w:val="21"/>
+          <w:szCs w:val="21"/>
+          <w:shd w:val="clear" w:color="auto" w:fill="FFFFFF"/>
+        </w:rPr>
+        <w:t>«</w:t>
+      </w:r>
+      <w:r>
+        <w:rPr>
+          <w:rFonts w:ascii="Open Sans" w:hAnsi="Open Sans" w:cs="Open Sans"/>
+          <w:noProof/>
+          <w:color w:val="000000"/>
+          <w:sz w:val="21"/>
+          <w:szCs w:val="21"/>
+        </w:rPr>
+        <mc:AlternateContent>
+          <mc:Choice Requires="wps">
+            <w:drawing>
+              <wp:inline distT="0" distB="0" distL="0" distR="0" wp14:anchorId="1F12DA75" wp14:editId="315370E7">
+                <wp:extent cx="3276600" cy="1517650"/>
+                <wp:effectExtent l="0" t="0" r="19050" b="25400"/>
+                <wp:docPr id="1" name="Oval 1"/>
+                <wp:cNvGraphicFramePr/>
+                <a:graphic xmlns:a="http://schemas.openxmlformats.org/drawingml/2006/main">
+                  <a:graphicData uri="http://schemas.microsoft.com/office/word/2010/wordprocessingShape">
+                    <wps:wsp>
+                      <wps:cNvSpPr/>
+                      <wps:spPr>
+                        <a:xfrm>
+                          <a:off x="0" y="0"/>
+                          <a:ext cx="3276600" cy="1517650"/>
+                        </a:xfrm>
+                        <a:prstGeom prst="ellipse">
+                          <a:avLst/>
+                        </a:prstGeom>
+                      </wps:spPr>
+                      <wps:style>
+                        <a:lnRef idx="2">
+                          <a:schemeClr val="accent1">
+                            <a:shade val="50000"/>
+                          </a:schemeClr>
+                        </a:lnRef>
+                        <a:fillRef idx="1">
+                          <a:schemeClr val="accent1"/>
+                        </a:fillRef>
+                        <a:effectRef idx="0">
+                          <a:schemeClr val="accent1"/>
+                        </a:effectRef>
+                        <a:fontRef idx="minor">
+                          <a:schemeClr val="lt1"/>
+                        </a:fontRef>
+                      </wps:style>
+                      <wps:bodyPr rot="0" spcFirstLastPara="0" vertOverflow="overflow" horzOverflow="overflow" vert="horz" wrap="square" lIns="91440" tIns="45720" rIns="91440" bIns="45720" numCol="1" spcCol="0" rtlCol="0" fromWordArt="0" anchor="ctr" anchorCtr="0" forceAA="0" compatLnSpc="1">
+                        <a:prstTxWarp prst="textNoShape">
+                          <a:avLst/>
+                        </a:prstTxWarp>
+                        <a:noAutofit/>
+                      </wps:bodyPr>
+                    </wps:wsp>
+                  </a:graphicData>
+                </a:graphic>
+              </wp:inline>
+            </w:drawing>
+          </mc:Choice>
+          <mc:Fallback>
+            <w:pict>
+              <v:oval w14:anchorId="31603376" id="Oval 1" o:spid="_x0000_s1026" style="width:258pt;height:119.5pt;visibility:visible;mso-wrap-style:square;mso-left-percent:-10001;mso-top-percent:-10001;mso-position-horizontal:absolute;mso-position-horizontal-relative:char;mso-position-vertical:absolute;mso-position-vertical-relative:line;mso-left-percent:-10001;mso-top-percent:-10001;v-text-anchor:middle" o:gfxdata="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" fillcolor="#4472c4 [3204]" strokecolor="#1f3763 [1604]" strokeweight="1pt">
+                <v:stroke joinstyle="miter"/>
+                <w10:anchorlock/>
+              </v:oval>
+            </w:pict>
+          </mc:Fallback>
+        </mc:AlternateContent>
+      </w:r>
+      <w:r>
+        <w:rPr>
+          <w:rFonts w:ascii="Open Sans" w:hAnsi="Open Sans" w:cs="Open Sans"/>
+          <w:noProof/>
+          <w:color w:val="000000"/>
+          <w:sz w:val="21"/>
+          <w:szCs w:val="21"/>
+          <w:shd w:val="clear" w:color="auto" w:fill="FFFFFF"/>
+        </w:rPr>
+        <w:t>Picture:ImageBytes»</w:t>
+      </w:r>
+      <w:r>
+        <w:rPr>
+          <w:rFonts w:ascii="Open Sans" w:hAnsi="Open Sans" w:cs="Open Sans"/>
+          <w:color w:val="000000"/>
+          <w:sz w:val="21"/>
+          <w:szCs w:val="21"/>
+          <w:shd w:val="clear" w:color="auto" w:fill="FFFFFF"/>
+        </w:rPr>
+        <w:fldChar w:fldCharType="end"/>
+      </w:r>
+    </w:p>
+    <w:p>
+      <w:pPr>
+        <w:rPr>
+          <w:rFonts w:ascii="Open Sans" w:hAnsi="Open Sans" w:cs="Open Sans"/>
+          <w:color w:val="000000"/>
+          <w:sz w:val="21"/>
+          <w:szCs w:val="21"/>
+          <w:shd w:val="clear" w:color="auto" w:fill="FFFFFF"/>
+        </w:rPr>
+      </w:pPr>
+    </w:p>
+    <w:p>
+      <w:pPr>
+        <w:rPr>
+          <w:rFonts w:ascii="Open Sans" w:hAnsi="Open Sans" w:cs="Open Sans"/>
+          <w:color w:val="000000"/>
+          <w:sz w:val="21"/>
+          <w:szCs w:val="21"/>
+          <w:shd w:val="clear" w:color="auto" w:fill="FFFFFF"/>
+        </w:rPr>
+      </w:pPr>
+      <w:r>
+        <w:rPr>
+          <w:rFonts w:ascii="Open Sans" w:hAnsi="Open Sans" w:cs="Open Sans"/>
+          <w:color w:val="000000"/>
+          <w:sz w:val="21"/>
+          <w:szCs w:val="21"/>
+          <w:shd w:val="clear" w:color="auto" w:fill="FFFFFF"/>
+        </w:rPr>
+        <w:fldChar w:fldCharType="begin"/>
+      </w:r>
+      <w:r>
+        <w:rPr>
+          <w:rFonts w:ascii="Open Sans" w:hAnsi="Open Sans" w:cs="Open Sans"/>
+          <w:color w:val="000000"/>
+          <w:sz w:val="21"/>
+          <w:szCs w:val="21"/>
+          <w:shd w:val="clear" w:color="auto" w:fill="FFFFFF"/>
+        </w:rPr>
+        <w:instrText xml:space="preserve"> MERGEFIELD  Picture:ImageBytes  \* MERGEFORMAT </w:instrText>
+      </w:r>
+      <w:r>
+        <w:rPr>
+          <w:rFonts w:ascii="Open Sans" w:hAnsi="Open Sans" w:cs="Open Sans"/>
+          <w:color w:val="000000"/>
+          <w:sz w:val="21"/>
+          <w:szCs w:val="21"/>
+          <w:shd w:val="clear" w:color="auto" w:fill="FFFFFF"/>
+        </w:rPr>
+        <w:fldChar w:fldCharType="separate"/>
+      </w:r>
+      <w:r>
+        <w:rPr>
+          <w:rFonts w:ascii="Open Sans" w:hAnsi="Open Sans" w:cs="Open Sans"/>
+          <w:noProof/>
+          <w:color w:val="000000"/>
+          <w:sz w:val="21"/>
+          <w:szCs w:val="21"/>
+          <w:shd w:val="clear" w:color="auto" w:fill="FFFFFF"/>
+        </w:rPr>
+        <w:t>«</w:t>
+      </w:r>
+      <w:r>
+        <w:rPr>
+          <w:rFonts w:ascii="Open Sans" w:hAnsi="Open Sans" w:cs="Open Sans"/>
+          <w:noProof/>
+          <w:color w:val="000000"/>
+          <w:sz w:val="21"/>
+          <w:szCs w:val="21"/>
+        </w:rPr>
+        <mc:AlternateContent>
+          <mc:Choice Requires="wps">
+            <w:drawing>
+              <wp:inline distT="0" distB="0" distL="0" distR="0" wp14:anchorId="06ADE3BB" wp14:editId="580636DA">
+                <wp:extent cx="2559050" cy="1765300"/>
+                <wp:effectExtent l="0" t="0" r="12700" b="25400"/>
+                <wp:docPr id="6" name="Rectangle 6"/>
+                <wp:cNvGraphicFramePr/>
+                <a:graphic xmlns:a="http://schemas.openxmlformats.org/drawingml/2006/main">
+                  <a:graphicData uri="http://schemas.microsoft.com/office/word/2010/wordprocessingShape">
+                    <wps:wsp>
+                      <wps:cNvSpPr/>
+                      <wps:spPr>
+                        <a:xfrm>
+                          <a:off x="0" y="0"/>
+                          <a:ext cx="2559050" cy="1765300"/>
+                        </a:xfrm>
+                        <a:prstGeom prst="rect">
+                          <a:avLst/>
+                        </a:prstGeom>
+                      </wps:spPr>
+                      <wps:style>
+                        <a:lnRef idx="2">
+                          <a:schemeClr val="accent1">
+                            <a:shade val="50000"/>
+                          </a:schemeClr>
+                        </a:lnRef>
+                        <a:fillRef idx="1">
+                          <a:schemeClr val="accent1"/>
+                        </a:fillRef>
+                        <a:effectRef idx="0">
+                          <a:schemeClr val="accent1"/>
+                        </a:effectRef>
+                        <a:fontRef idx="minor">
+                          <a:schemeClr val="lt1"/>
+                        </a:fontRef>
+                      </wps:style>
+                      <wps:bodyPr rot="0" spcFirstLastPara="0" vertOverflow="overflow" horzOverflow="overflow" vert="horz" wrap="square" lIns="91440" tIns="45720" rIns="91440" bIns="45720" numCol="1" spcCol="0" rtlCol="0" fromWordArt="0" anchor="ctr" anchorCtr="0" forceAA="0" compatLnSpc="1">
+                        <a:prstTxWarp prst="textNoShape">
+                          <a:avLst/>
+                        </a:prstTxWarp>
+                        <a:noAutofit/>
+                      </wps:bodyPr>
+                    </wps:wsp>
+                  </a:graphicData>
+                </a:graphic>
+              </wp:inline>
+            </w:drawing>
+          </mc:Choice>
+          <mc:Fallback>
+            <w:pict>
+              <v:rect w14:anchorId="69034D16" id="Rectangle 6" o:spid="_x0000_s1026" style="width:201.5pt;height:139pt;visibility:visible;mso-wrap-style:square;mso-left-percent:-10001;mso-top-percent:-10001;mso-position-horizontal:absolute;mso-position-horizontal-relative:char;mso-position-vertical:absolute;mso-position-vertical-relative:line;mso-left-percent:-10001;mso-top-percent:-10001;v-text-anchor:middle" o:gfxdata="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" fillcolor="#4472c4 [3204]" strokecolor="#1f3763 [1604]" strokeweight="1pt">
+                <w10:anchorlock/>
+              </v:rect>
+            </w:pict>
+          </mc:Fallback>
+        </mc:AlternateContent>
+      </w:r>
+      <w:r>
+        <w:rPr>
+          <w:rFonts w:ascii="Open Sans" w:hAnsi="Open Sans" w:cs="Open Sans"/>
+          <w:noProof/>
+          <w:color w:val="000000"/>
+          <w:sz w:val="21"/>
+          <w:szCs w:val="21"/>
+          <w:shd w:val="clear" w:color="auto" w:fill="FFFFFF"/>
+        </w:rPr>
+        <w:t>Picture:ImageBytes»</w:t>
+      </w:r>
+      <w:r>
+        <w:rPr>
+          <w:rFonts w:ascii="Open Sans" w:hAnsi="Open Sans" w:cs="Open Sans"/>
+          <w:color w:val="000000"/>
+          <w:sz w:val="21"/>
+          <w:szCs w:val="21"/>
+          <w:shd w:val="clear" w:color="auto" w:fill="FFFFFF"/>
+        </w:rPr>
+        <w:fldChar w:fldCharType="end"/>
       </w:r>
     </w:p>
     <w:sectPr>
@@ -457,6 +1008,27 @@
     <w:name w:val="Normal"/>
     <w:qFormat/>
   </w:style>
+  <w:style w:type="paragraph" w:styleId="Heading1">
+    <w:name w:val="heading 1"/>
+    <w:basedOn w:val="Normal"/>
+    <w:next w:val="Normal"/>
+    <w:link w:val="Heading1Char"/>
+    <w:uiPriority w:val="9"/>
+    <w:qFormat/>
+    <w:rsid w:val="003E2214"/>
+    <w:pPr>
+      <w:keepNext/>
+      <w:keepLines/>
+      <w:spacing w:before="240" w:after="0"/>
+      <w:outlineLvl w:val="0"/>
+    </w:pPr>
+    <w:rPr>
+      <w:rFonts w:asciiTheme="majorHAnsi" w:eastAsiaTheme="majorEastAsia" w:hAnsiTheme="majorHAnsi" w:cstheme="majorBidi"/>
+      <w:color w:val="2F5496" w:themeColor="accent1" w:themeShade="BF"/>
+      <w:sz w:val="32"/>
+      <w:szCs w:val="32"/>
+    </w:rPr>
+  </w:style>
   <w:style w:type="character" w:default="1" w:styleId="DefaultParagraphFont">
     <w:name w:val="Default Paragraph Font"/>
     <w:uiPriority w:val="1"/>
@@ -483,6 +1055,28 @@
     <w:uiPriority w:val="99"/>
     <w:semiHidden/>
     <w:unhideWhenUsed/>
+  </w:style>
+  <w:style w:type="paragraph" w:styleId="NoSpacing">
+    <w:name w:val="No Spacing"/>
+    <w:uiPriority w:val="1"/>
+    <w:qFormat/>
+    <w:rsid w:val="00573210"/>
+    <w:pPr>
+      <w:spacing w:after="0" w:line="240" w:lineRule="auto"/>
+    </w:pPr>
+  </w:style>
+  <w:style w:type="character" w:customStyle="1" w:styleId="Heading1Char">
+    <w:name w:val="Heading 1 Char"/>
+    <w:basedOn w:val="DefaultParagraphFont"/>
+    <w:link w:val="Heading1"/>
+    <w:uiPriority w:val="9"/>
+    <w:rsid w:val="003E2214"/>
+    <w:rPr>
+      <w:rFonts w:asciiTheme="majorHAnsi" w:eastAsiaTheme="majorEastAsia" w:hAnsiTheme="majorHAnsi" w:cstheme="majorBidi"/>
+      <w:color w:val="2F5496" w:themeColor="accent1" w:themeShade="BF"/>
+      <w:sz w:val="32"/>
+      <w:szCs w:val="32"/>
+    </w:rPr>
   </w:style>
 </w:styles>
 </file>

</xml_diff>